<commit_message>
Add the weekly itsm, edbs and wodss content
</commit_message>
<xml_diff>
--- a/Module/wodss/00_Moduldokumentation.docx
+++ b/Module/wodss/00_Moduldokumentation.docx
@@ -595,7 +595,7 @@
           <w:r>
             <w:fldChar w:fldCharType="separate"/>
           </w:r>
-          <w:hyperlink w:anchor="_Toc2025192" w:history="1">
+          <w:hyperlink w:anchor="_Toc2623680" w:history="1">
             <w:r>
               <w:rPr>
                 <w:rStyle w:val="Hyperlink"/>
@@ -637,7 +637,7 @@
                 <w:noProof/>
                 <w:webHidden/>
               </w:rPr>
-              <w:instrText xml:space="preserve"> PAGEREF _Toc2025192 \h </w:instrText>
+              <w:instrText xml:space="preserve"> PAGEREF _Toc2623680 \h </w:instrText>
             </w:r>
             <w:r>
               <w:rPr>
@@ -681,7 +681,7 @@
               <w:lang w:eastAsia="de-CH"/>
             </w:rPr>
           </w:pPr>
-          <w:hyperlink w:anchor="_Toc2025193" w:history="1">
+          <w:hyperlink w:anchor="_Toc2623681" w:history="1">
             <w:r>
               <w:rPr>
                 <w:rStyle w:val="Hyperlink"/>
@@ -723,7 +723,7 @@
                 <w:noProof/>
                 <w:webHidden/>
               </w:rPr>
-              <w:instrText xml:space="preserve"> PAGEREF _Toc2025193 \h </w:instrText>
+              <w:instrText xml:space="preserve"> PAGEREF _Toc2623681 \h </w:instrText>
             </w:r>
             <w:r>
               <w:rPr>
@@ -767,7 +767,7 @@
               <w:lang w:eastAsia="de-CH"/>
             </w:rPr>
           </w:pPr>
-          <w:hyperlink w:anchor="_Toc2025194" w:history="1">
+          <w:hyperlink w:anchor="_Toc2623682" w:history="1">
             <w:r>
               <w:rPr>
                 <w:rStyle w:val="Hyperlink"/>
@@ -809,7 +809,7 @@
                 <w:noProof/>
                 <w:webHidden/>
               </w:rPr>
-              <w:instrText xml:space="preserve"> PAGEREF _Toc2025194 \h </w:instrText>
+              <w:instrText xml:space="preserve"> PAGEREF _Toc2623682 \h </w:instrText>
             </w:r>
             <w:r>
               <w:rPr>
@@ -853,7 +853,7 @@
               <w:lang w:eastAsia="de-CH"/>
             </w:rPr>
           </w:pPr>
-          <w:hyperlink w:anchor="_Toc2025195" w:history="1">
+          <w:hyperlink w:anchor="_Toc2623683" w:history="1">
             <w:r>
               <w:rPr>
                 <w:rStyle w:val="Hyperlink"/>
@@ -895,7 +895,7 @@
                 <w:noProof/>
                 <w:webHidden/>
               </w:rPr>
-              <w:instrText xml:space="preserve"> PAGEREF _Toc2025195 \h </w:instrText>
+              <w:instrText xml:space="preserve"> PAGEREF _Toc2623683 \h </w:instrText>
             </w:r>
             <w:r>
               <w:rPr>
@@ -935,7 +935,7 @@
               <w:lang w:eastAsia="de-CH"/>
             </w:rPr>
           </w:pPr>
-          <w:hyperlink w:anchor="_Toc2025196" w:history="1">
+          <w:hyperlink w:anchor="_Toc2623684" w:history="1">
             <w:r>
               <w:rPr>
                 <w:rStyle w:val="Hyperlink"/>
@@ -977,7 +977,7 @@
                 <w:noProof/>
                 <w:webHidden/>
               </w:rPr>
-              <w:instrText xml:space="preserve"> PAGEREF _Toc2025196 \h </w:instrText>
+              <w:instrText xml:space="preserve"> PAGEREF _Toc2623684 \h </w:instrText>
             </w:r>
             <w:r>
               <w:rPr>
@@ -1021,7 +1021,7 @@
               <w:lang w:eastAsia="de-CH"/>
             </w:rPr>
           </w:pPr>
-          <w:hyperlink w:anchor="_Toc2025197" w:history="1">
+          <w:hyperlink w:anchor="_Toc2623685" w:history="1">
             <w:r>
               <w:rPr>
                 <w:rStyle w:val="Hyperlink"/>
@@ -1063,7 +1063,7 @@
                 <w:noProof/>
                 <w:webHidden/>
               </w:rPr>
-              <w:instrText xml:space="preserve"> PAGEREF _Toc2025197 \h </w:instrText>
+              <w:instrText xml:space="preserve"> PAGEREF _Toc2623685 \h </w:instrText>
             </w:r>
             <w:r>
               <w:rPr>
@@ -1107,7 +1107,7 @@
               <w:lang w:eastAsia="de-CH"/>
             </w:rPr>
           </w:pPr>
-          <w:hyperlink w:anchor="_Toc2025198" w:history="1">
+          <w:hyperlink w:anchor="_Toc2623686" w:history="1">
             <w:r>
               <w:rPr>
                 <w:rStyle w:val="Hyperlink"/>
@@ -1149,7 +1149,7 @@
                 <w:noProof/>
                 <w:webHidden/>
               </w:rPr>
-              <w:instrText xml:space="preserve"> PAGEREF _Toc2025198 \h </w:instrText>
+              <w:instrText xml:space="preserve"> PAGEREF _Toc2623686 \h </w:instrText>
             </w:r>
             <w:r>
               <w:rPr>
@@ -1193,7 +1193,7 @@
               <w:lang w:eastAsia="de-CH"/>
             </w:rPr>
           </w:pPr>
-          <w:hyperlink w:anchor="_Toc2025199" w:history="1">
+          <w:hyperlink w:anchor="_Toc2623687" w:history="1">
             <w:r>
               <w:rPr>
                 <w:rStyle w:val="Hyperlink"/>
@@ -1235,7 +1235,7 @@
                 <w:noProof/>
                 <w:webHidden/>
               </w:rPr>
-              <w:instrText xml:space="preserve"> PAGEREF _Toc2025199 \h </w:instrText>
+              <w:instrText xml:space="preserve"> PAGEREF _Toc2623687 \h </w:instrText>
             </w:r>
             <w:r>
               <w:rPr>
@@ -1279,7 +1279,7 @@
               <w:lang w:eastAsia="de-CH"/>
             </w:rPr>
           </w:pPr>
-          <w:hyperlink w:anchor="_Toc2025200" w:history="1">
+          <w:hyperlink w:anchor="_Toc2623688" w:history="1">
             <w:r>
               <w:rPr>
                 <w:rStyle w:val="Hyperlink"/>
@@ -1321,7 +1321,7 @@
                 <w:noProof/>
                 <w:webHidden/>
               </w:rPr>
-              <w:instrText xml:space="preserve"> PAGEREF _Toc2025200 \h </w:instrText>
+              <w:instrText xml:space="preserve"> PAGEREF _Toc2623688 \h </w:instrText>
             </w:r>
             <w:r>
               <w:rPr>
@@ -1365,7 +1365,7 @@
               <w:lang w:eastAsia="de-CH"/>
             </w:rPr>
           </w:pPr>
-          <w:hyperlink w:anchor="_Toc2025201" w:history="1">
+          <w:hyperlink w:anchor="_Toc2623689" w:history="1">
             <w:r>
               <w:rPr>
                 <w:rStyle w:val="Hyperlink"/>
@@ -1407,7 +1407,7 @@
                 <w:noProof/>
                 <w:webHidden/>
               </w:rPr>
-              <w:instrText xml:space="preserve"> PAGEREF _Toc2025201 \h </w:instrText>
+              <w:instrText xml:space="preserve"> PAGEREF _Toc2623689 \h </w:instrText>
             </w:r>
             <w:r>
               <w:rPr>
@@ -1451,7 +1451,7 @@
               <w:lang w:eastAsia="de-CH"/>
             </w:rPr>
           </w:pPr>
-          <w:hyperlink w:anchor="_Toc2025202" w:history="1">
+          <w:hyperlink w:anchor="_Toc2623690" w:history="1">
             <w:r>
               <w:rPr>
                 <w:rStyle w:val="Hyperlink"/>
@@ -1493,7 +1493,7 @@
                 <w:noProof/>
                 <w:webHidden/>
               </w:rPr>
-              <w:instrText xml:space="preserve"> PAGEREF _Toc2025202 \h </w:instrText>
+              <w:instrText xml:space="preserve"> PAGEREF _Toc2623690 \h </w:instrText>
             </w:r>
             <w:r>
               <w:rPr>
@@ -1537,7 +1537,7 @@
               <w:lang w:eastAsia="de-CH"/>
             </w:rPr>
           </w:pPr>
-          <w:hyperlink w:anchor="_Toc2025203" w:history="1">
+          <w:hyperlink w:anchor="_Toc2623691" w:history="1">
             <w:r>
               <w:rPr>
                 <w:rStyle w:val="Hyperlink"/>
@@ -1579,7 +1579,7 @@
                 <w:noProof/>
                 <w:webHidden/>
               </w:rPr>
-              <w:instrText xml:space="preserve"> PAGEREF _Toc2025203 \h </w:instrText>
+              <w:instrText xml:space="preserve"> PAGEREF _Toc2623691 \h </w:instrText>
             </w:r>
             <w:r>
               <w:rPr>
@@ -1619,7 +1619,7 @@
               <w:lang w:eastAsia="de-CH"/>
             </w:rPr>
           </w:pPr>
-          <w:hyperlink w:anchor="_Toc2025204" w:history="1">
+          <w:hyperlink w:anchor="_Toc2623692" w:history="1">
             <w:r>
               <w:rPr>
                 <w:rStyle w:val="Hyperlink"/>
@@ -1661,7 +1661,7 @@
                 <w:noProof/>
                 <w:webHidden/>
               </w:rPr>
-              <w:instrText xml:space="preserve"> PAGEREF _Toc2025204 \h </w:instrText>
+              <w:instrText xml:space="preserve"> PAGEREF _Toc2623692 \h </w:instrText>
             </w:r>
             <w:r>
               <w:rPr>
@@ -1701,7 +1701,7 @@
               <w:lang w:eastAsia="de-CH"/>
             </w:rPr>
           </w:pPr>
-          <w:hyperlink w:anchor="_Toc2025205" w:history="1">
+          <w:hyperlink w:anchor="_Toc2623693" w:history="1">
             <w:r>
               <w:rPr>
                 <w:rStyle w:val="Hyperlink"/>
@@ -1743,7 +1743,7 @@
                 <w:noProof/>
                 <w:webHidden/>
               </w:rPr>
-              <w:instrText xml:space="preserve"> PAGEREF _Toc2025205 \h </w:instrText>
+              <w:instrText xml:space="preserve"> PAGEREF _Toc2623693 \h </w:instrText>
             </w:r>
             <w:r>
               <w:rPr>
@@ -1764,6 +1764,88 @@
                 <w:webHidden/>
               </w:rPr>
               <w:t>7</w:t>
+            </w:r>
+            <w:r>
+              <w:rPr>
+                <w:noProof/>
+                <w:webHidden/>
+              </w:rPr>
+              <w:fldChar w:fldCharType="end"/>
+            </w:r>
+          </w:hyperlink>
+        </w:p>
+        <w:p>
+          <w:pPr>
+            <w:pStyle w:val="TOC1"/>
+            <w:rPr>
+              <w:rFonts w:eastAsiaTheme="minorEastAsia"/>
+              <w:noProof/>
+              <w:lang w:eastAsia="de-CH"/>
+            </w:rPr>
+          </w:pPr>
+          <w:hyperlink w:anchor="_Toc2623694" w:history="1">
+            <w:r>
+              <w:rPr>
+                <w:rStyle w:val="Hyperlink"/>
+                <w:noProof/>
+              </w:rPr>
+              <w:t>5</w:t>
+            </w:r>
+            <w:r>
+              <w:rPr>
+                <w:rFonts w:eastAsiaTheme="minorEastAsia"/>
+                <w:noProof/>
+                <w:lang w:eastAsia="de-CH"/>
+              </w:rPr>
+              <w:tab/>
+            </w:r>
+            <w:r>
+              <w:rPr>
+                <w:rStyle w:val="Hyperlink"/>
+                <w:noProof/>
+              </w:rPr>
+              <w:t>Woche 4</w:t>
+            </w:r>
+            <w:r>
+              <w:rPr>
+                <w:noProof/>
+                <w:webHidden/>
+              </w:rPr>
+              <w:tab/>
+            </w:r>
+            <w:r>
+              <w:rPr>
+                <w:noProof/>
+                <w:webHidden/>
+              </w:rPr>
+              <w:fldChar w:fldCharType="begin"/>
+            </w:r>
+            <w:r>
+              <w:rPr>
+                <w:noProof/>
+                <w:webHidden/>
+              </w:rPr>
+              <w:instrText xml:space="preserve"> PAGEREF _Toc2623694 \h </w:instrText>
+            </w:r>
+            <w:r>
+              <w:rPr>
+                <w:noProof/>
+                <w:webHidden/>
+              </w:rPr>
+            </w:r>
+            <w:r>
+              <w:rPr>
+                <w:noProof/>
+                <w:webHidden/>
+              </w:rPr>
+              <w:fldChar w:fldCharType="separate"/>
+            </w:r>
+            <w:r>
+              <w:rPr>
+                <w:noProof/>
+                <w:webHidden/>
+              </w:rPr>
+              <w:t>8</w:t>
             </w:r>
             <w:r>
               <w:rPr>
@@ -1800,7 +1882,7 @@
       </w:pPr>
       <w:bookmarkStart w:id="1" w:name="_Toc430435984"/>
       <w:bookmarkStart w:id="2" w:name="_Toc431304092"/>
-      <w:bookmarkStart w:id="3" w:name="_Toc2025192"/>
+      <w:bookmarkStart w:id="3" w:name="_Toc2623680"/>
       <w:r>
         <w:lastRenderedPageBreak/>
         <w:t>Einleitung</w:t>
@@ -1816,7 +1898,7 @@
       <w:bookmarkStart w:id="4" w:name="_Toc430422362"/>
       <w:bookmarkStart w:id="5" w:name="_Toc430435985"/>
       <w:bookmarkStart w:id="6" w:name="_Toc431304093"/>
-      <w:bookmarkStart w:id="7" w:name="_Toc2025193"/>
+      <w:bookmarkStart w:id="7" w:name="_Toc2623681"/>
       <w:r>
         <w:t>Einleitung</w:t>
       </w:r>
@@ -1845,7 +1927,7 @@
       <w:bookmarkStart w:id="8" w:name="_Toc430422363"/>
       <w:bookmarkStart w:id="9" w:name="_Toc430435986"/>
       <w:bookmarkStart w:id="10" w:name="_Toc431304094"/>
-      <w:bookmarkStart w:id="11" w:name="_Toc2025194"/>
+      <w:bookmarkStart w:id="11" w:name="_Toc2623682"/>
       <w:r>
         <w:t>Lernziele</w:t>
       </w:r>
@@ -1898,7 +1980,7 @@
       <w:bookmarkStart w:id="12" w:name="_Toc430422364"/>
       <w:bookmarkStart w:id="13" w:name="_Toc430435987"/>
       <w:bookmarkStart w:id="14" w:name="_Toc431304095"/>
-      <w:bookmarkStart w:id="15" w:name="_Toc2025195"/>
+      <w:bookmarkStart w:id="15" w:name="_Toc2623683"/>
       <w:r>
         <w:t>Prüfungen</w:t>
       </w:r>
@@ -1968,7 +2050,7 @@
       <w:pPr>
         <w:pStyle w:val="Heading1"/>
       </w:pPr>
-      <w:bookmarkStart w:id="16" w:name="_Toc2025196"/>
+      <w:bookmarkStart w:id="16" w:name="_Toc2623684"/>
       <w:r>
         <w:lastRenderedPageBreak/>
         <w:t>Woche 1</w:t>
@@ -1979,7 +2061,7 @@
       <w:pPr>
         <w:pStyle w:val="Heading2"/>
       </w:pPr>
-      <w:bookmarkStart w:id="17" w:name="_Toc2025197"/>
+      <w:bookmarkStart w:id="17" w:name="_Toc2623685"/>
       <w:r>
         <w:t xml:space="preserve">Übersicht </w:t>
       </w:r>
@@ -1992,7 +2074,7 @@
       <w:pPr>
         <w:pStyle w:val="Heading3"/>
       </w:pPr>
-      <w:bookmarkStart w:id="18" w:name="_Toc2025198"/>
+      <w:bookmarkStart w:id="18" w:name="_Toc2623686"/>
       <w:r>
         <w:t>Dozenten</w:t>
       </w:r>
@@ -2060,7 +2142,7 @@
       <w:pPr>
         <w:pStyle w:val="Heading3"/>
       </w:pPr>
-      <w:bookmarkStart w:id="19" w:name="_Toc2025199"/>
+      <w:bookmarkStart w:id="19" w:name="_Toc2623687"/>
       <w:r>
         <w:t>Ziele</w:t>
       </w:r>
@@ -2184,7 +2266,7 @@
       <w:pPr>
         <w:pStyle w:val="Heading3"/>
       </w:pPr>
-      <w:bookmarkStart w:id="20" w:name="_Toc2025200"/>
+      <w:bookmarkStart w:id="20" w:name="_Toc2623688"/>
       <w:r>
         <w:t>Vorgehen</w:t>
       </w:r>
@@ -2362,7 +2444,7 @@
       <w:pPr>
         <w:pStyle w:val="Heading3"/>
       </w:pPr>
-      <w:bookmarkStart w:id="21" w:name="_Toc2025201"/>
+      <w:bookmarkStart w:id="21" w:name="_Toc2623689"/>
       <w:r>
         <w:lastRenderedPageBreak/>
         <w:t>Funktionale Anforderungen</w:t>
@@ -2614,7 +2696,7 @@
       <w:pPr>
         <w:pStyle w:val="Heading3"/>
       </w:pPr>
-      <w:bookmarkStart w:id="22" w:name="_Toc2025202"/>
+      <w:bookmarkStart w:id="22" w:name="_Toc2623690"/>
       <w:r>
         <w:t>Nicht-funktionale Anforderungen</w:t>
       </w:r>
@@ -2672,7 +2754,7 @@
       <w:pPr>
         <w:pStyle w:val="Heading2"/>
       </w:pPr>
-      <w:bookmarkStart w:id="23" w:name="_Toc2025203"/>
+      <w:bookmarkStart w:id="23" w:name="_Toc2623691"/>
       <w:r>
         <w:lastRenderedPageBreak/>
         <w:t>Zeitplan</w:t>
@@ -2726,7 +2808,7 @@
       <w:pPr>
         <w:pStyle w:val="Heading1"/>
       </w:pPr>
-      <w:bookmarkStart w:id="24" w:name="_Toc2025204"/>
+      <w:bookmarkStart w:id="24" w:name="_Toc2623692"/>
       <w:r>
         <w:lastRenderedPageBreak/>
         <w:t>Woche 2</w:t>
@@ -2806,12 +2888,29 @@
       <w:pPr>
         <w:pStyle w:val="Heading1"/>
       </w:pPr>
-      <w:bookmarkStart w:id="25" w:name="_Toc2025205"/>
+      <w:bookmarkStart w:id="25" w:name="_Toc2623693"/>
       <w:r>
         <w:lastRenderedPageBreak/>
         <w:t>Woche 3</w:t>
       </w:r>
       <w:bookmarkEnd w:id="25"/>
+    </w:p>
+    <w:p>
+      <w:r>
+        <w:t>In Woche wurde die API von David weiter verfeinert.</w:t>
+      </w:r>
+    </w:p>
+    <w:p/>
+    <w:p>
+      <w:pPr>
+        <w:pStyle w:val="Heading1"/>
+      </w:pPr>
+      <w:bookmarkStart w:id="26" w:name="_Toc2623694"/>
+      <w:r>
+        <w:lastRenderedPageBreak/>
+        <w:t>Woche 4</w:t>
+      </w:r>
+      <w:bookmarkEnd w:id="26"/>
     </w:p>
     <w:p/>
     <w:sectPr>
@@ -5580,7 +5679,7 @@
 </file>
 
 <file path=customXml/itemProps2.xml><?xml version="1.0" encoding="utf-8"?>
-<ds:datastoreItem xmlns:ds="http://schemas.openxmlformats.org/officeDocument/2006/customXml" ds:itemID="{991C4247-F604-44D0-9054-59A954C405F9}">
+<ds:datastoreItem xmlns:ds="http://schemas.openxmlformats.org/officeDocument/2006/customXml" ds:itemID="{39022247-2865-4ED3-A938-9FD4876C8E00}">
   <ds:schemaRefs>
     <ds:schemaRef ds:uri="http://schemas.openxmlformats.org/officeDocument/2006/bibliography"/>
   </ds:schemaRefs>

</xml_diff>